<commit_message>
Tilføjet systembeskrivelse til Brugermanual.docx og rettet i læsevejledning
</commit_message>
<xml_diff>
--- a/Bilag/Brugermanual.docx
+++ b/Bilag/Brugermanual.docx
@@ -18,10 +18,19 @@
       <w:r>
         <w:t>Brugermanual</w:t>
       </w:r>
+      <w:bookmarkStart w:id="0" w:name="_GoBack"/>
+      <w:bookmarkEnd w:id="0"/>
     </w:p>
     <w:p/>
     <w:sdt>
       <w:sdtPr>
+        <w:rPr>
+          <w:smallCaps w:val="0"/>
+          <w:spacing w:val="0"/>
+          <w:sz w:val="20"/>
+          <w:szCs w:val="20"/>
+          <w:lang w:bidi="ar-SA"/>
+        </w:rPr>
         <w:id w:val="464016656"/>
         <w:docPartObj>
           <w:docPartGallery w:val="Table of Contents"/>
@@ -32,12 +41,7 @@
         <w:rPr>
           <w:b/>
           <w:bCs/>
-          <w:smallCaps w:val="0"/>
           <w:noProof/>
-          <w:spacing w:val="0"/>
-          <w:sz w:val="20"/>
-          <w:szCs w:val="20"/>
-          <w:lang w:bidi="ar-SA"/>
         </w:rPr>
       </w:sdtEndPr>
       <w:sdtContent>
@@ -73,7 +77,7 @@
           <w:r>
             <w:fldChar w:fldCharType="separate"/>
           </w:r>
-          <w:hyperlink w:anchor="_Toc452019431" w:history="1">
+          <w:hyperlink w:anchor="_Toc452026031" w:history="1">
             <w:r>
               <w:rPr>
                 <w:rStyle w:val="Hyperlink"/>
@@ -117,7 +121,7 @@
                 <w:noProof/>
                 <w:webHidden/>
               </w:rPr>
-              <w:instrText xml:space="preserve"> PAGEREF _Toc452019431 \h </w:instrText>
+              <w:instrText xml:space="preserve"> PAGEREF _Toc452026031 \h </w:instrText>
             </w:r>
             <w:r>
               <w:rPr>
@@ -137,7 +141,7 @@
                 <w:noProof/>
                 <w:webHidden/>
               </w:rPr>
-              <w:t>2</w:t>
+              <w:t>3</w:t>
             </w:r>
             <w:r>
               <w:rPr>
@@ -163,7 +167,7 @@
               <w:lang w:val="en-GB" w:eastAsia="en-GB"/>
             </w:rPr>
           </w:pPr>
-          <w:hyperlink w:anchor="_Toc452019432" w:history="1">
+          <w:hyperlink w:anchor="_Toc452026032" w:history="1">
             <w:r>
               <w:rPr>
                 <w:rStyle w:val="Hyperlink"/>
@@ -207,7 +211,7 @@
                 <w:noProof/>
                 <w:webHidden/>
               </w:rPr>
-              <w:instrText xml:space="preserve"> PAGEREF _Toc452019432 \h </w:instrText>
+              <w:instrText xml:space="preserve"> PAGEREF _Toc452026032 \h </w:instrText>
             </w:r>
             <w:r>
               <w:rPr>
@@ -227,7 +231,7 @@
                 <w:noProof/>
                 <w:webHidden/>
               </w:rPr>
-              <w:t>2</w:t>
+              <w:t>3</w:t>
             </w:r>
             <w:r>
               <w:rPr>
@@ -253,7 +257,7 @@
               <w:lang w:val="en-GB" w:eastAsia="en-GB"/>
             </w:rPr>
           </w:pPr>
-          <w:hyperlink w:anchor="_Toc452019433" w:history="1">
+          <w:hyperlink w:anchor="_Toc452026033" w:history="1">
             <w:r>
               <w:rPr>
                 <w:rStyle w:val="Hyperlink"/>
@@ -276,7 +280,7 @@
                 <w:rStyle w:val="Hyperlink"/>
                 <w:noProof/>
               </w:rPr>
-              <w:t>Forudsætninger</w:t>
+              <w:t>Systembeskrivelse</w:t>
             </w:r>
             <w:r>
               <w:rPr>
@@ -297,7 +301,7 @@
                 <w:noProof/>
                 <w:webHidden/>
               </w:rPr>
-              <w:instrText xml:space="preserve"> PAGEREF _Toc452019433 \h </w:instrText>
+              <w:instrText xml:space="preserve"> PAGEREF _Toc452026033 \h </w:instrText>
             </w:r>
             <w:r>
               <w:rPr>
@@ -317,7 +321,7 @@
                 <w:noProof/>
                 <w:webHidden/>
               </w:rPr>
-              <w:t>2</w:t>
+              <w:t>3</w:t>
             </w:r>
             <w:r>
               <w:rPr>
@@ -343,7 +347,7 @@
               <w:lang w:val="en-GB" w:eastAsia="en-GB"/>
             </w:rPr>
           </w:pPr>
-          <w:hyperlink w:anchor="_Toc452019434" w:history="1">
+          <w:hyperlink w:anchor="_Toc452026034" w:history="1">
             <w:r>
               <w:rPr>
                 <w:rStyle w:val="Hyperlink"/>
@@ -366,6 +370,96 @@
                 <w:rStyle w:val="Hyperlink"/>
                 <w:noProof/>
               </w:rPr>
+              <w:t>Forudsætninger</w:t>
+            </w:r>
+            <w:r>
+              <w:rPr>
+                <w:noProof/>
+                <w:webHidden/>
+              </w:rPr>
+              <w:tab/>
+            </w:r>
+            <w:r>
+              <w:rPr>
+                <w:noProof/>
+                <w:webHidden/>
+              </w:rPr>
+              <w:fldChar w:fldCharType="begin"/>
+            </w:r>
+            <w:r>
+              <w:rPr>
+                <w:noProof/>
+                <w:webHidden/>
+              </w:rPr>
+              <w:instrText xml:space="preserve"> PAGEREF _Toc452026034 \h </w:instrText>
+            </w:r>
+            <w:r>
+              <w:rPr>
+                <w:noProof/>
+                <w:webHidden/>
+              </w:rPr>
+            </w:r>
+            <w:r>
+              <w:rPr>
+                <w:noProof/>
+                <w:webHidden/>
+              </w:rPr>
+              <w:fldChar w:fldCharType="separate"/>
+            </w:r>
+            <w:r>
+              <w:rPr>
+                <w:noProof/>
+                <w:webHidden/>
+              </w:rPr>
+              <w:t>3</w:t>
+            </w:r>
+            <w:r>
+              <w:rPr>
+                <w:noProof/>
+                <w:webHidden/>
+              </w:rPr>
+              <w:fldChar w:fldCharType="end"/>
+            </w:r>
+          </w:hyperlink>
+        </w:p>
+        <w:p>
+          <w:pPr>
+            <w:pStyle w:val="TOC1"/>
+            <w:tabs>
+              <w:tab w:val="left" w:pos="400"/>
+              <w:tab w:val="right" w:leader="dot" w:pos="9628"/>
+            </w:tabs>
+            <w:rPr>
+              <w:smallCaps w:val="0"/>
+              <w:noProof/>
+              <w:sz w:val="22"/>
+              <w:szCs w:val="22"/>
+              <w:lang w:val="en-GB" w:eastAsia="en-GB"/>
+            </w:rPr>
+          </w:pPr>
+          <w:hyperlink w:anchor="_Toc452026035" w:history="1">
+            <w:r>
+              <w:rPr>
+                <w:rStyle w:val="Hyperlink"/>
+                <w:noProof/>
+              </w:rPr>
+              <w:t>4</w:t>
+            </w:r>
+            <w:r>
+              <w:rPr>
+                <w:smallCaps w:val="0"/>
+                <w:noProof/>
+                <w:sz w:val="22"/>
+                <w:szCs w:val="22"/>
+                <w:lang w:val="en-GB" w:eastAsia="en-GB"/>
+              </w:rPr>
+              <w:tab/>
+            </w:r>
+            <w:r>
+              <w:rPr>
+                <w:rStyle w:val="Hyperlink"/>
+                <w:noProof/>
+              </w:rPr>
               <w:t>Applikationernes opbygning</w:t>
             </w:r>
             <w:r>
@@ -387,7 +481,7 @@
                 <w:noProof/>
                 <w:webHidden/>
               </w:rPr>
-              <w:instrText xml:space="preserve"> PAGEREF _Toc452019434 \h </w:instrText>
+              <w:instrText xml:space="preserve"> PAGEREF _Toc452026035 \h </w:instrText>
             </w:r>
             <w:r>
               <w:rPr>
@@ -407,7 +501,7 @@
                 <w:noProof/>
                 <w:webHidden/>
               </w:rPr>
-              <w:t>3</w:t>
+              <w:t>4</w:t>
             </w:r>
             <w:r>
               <w:rPr>
@@ -433,13 +527,13 @@
               <w:lang w:val="en-GB" w:eastAsia="en-GB"/>
             </w:rPr>
           </w:pPr>
-          <w:hyperlink w:anchor="_Toc452019435" w:history="1">
+          <w:hyperlink w:anchor="_Toc452026036" w:history="1">
             <w:r>
               <w:rPr>
                 <w:rStyle w:val="Hyperlink"/>
                 <w:noProof/>
               </w:rPr>
-              <w:t>3.1</w:t>
+              <w:t>4.1</w:t>
             </w:r>
             <w:r>
               <w:rPr>
@@ -477,7 +571,7 @@
                 <w:noProof/>
                 <w:webHidden/>
               </w:rPr>
-              <w:instrText xml:space="preserve"> PAGEREF _Toc452019435 \h </w:instrText>
+              <w:instrText xml:space="preserve"> PAGEREF _Toc452026036 \h </w:instrText>
             </w:r>
             <w:r>
               <w:rPr>
@@ -497,7 +591,7 @@
                 <w:noProof/>
                 <w:webHidden/>
               </w:rPr>
-              <w:t>3</w:t>
+              <w:t>4</w:t>
             </w:r>
             <w:r>
               <w:rPr>
@@ -523,13 +617,13 @@
               <w:lang w:val="en-GB" w:eastAsia="en-GB"/>
             </w:rPr>
           </w:pPr>
-          <w:hyperlink w:anchor="_Toc452019436" w:history="1">
+          <w:hyperlink w:anchor="_Toc452026037" w:history="1">
             <w:r>
               <w:rPr>
                 <w:rStyle w:val="Hyperlink"/>
                 <w:noProof/>
               </w:rPr>
-              <w:t>3.2</w:t>
+              <w:t>4.2</w:t>
             </w:r>
             <w:r>
               <w:rPr>
@@ -567,7 +661,7 @@
                 <w:noProof/>
                 <w:webHidden/>
               </w:rPr>
-              <w:instrText xml:space="preserve"> PAGEREF _Toc452019436 \h </w:instrText>
+              <w:instrText xml:space="preserve"> PAGEREF _Toc452026037 \h </w:instrText>
             </w:r>
             <w:r>
               <w:rPr>
@@ -587,7 +681,7 @@
                 <w:noProof/>
                 <w:webHidden/>
               </w:rPr>
-              <w:t>4</w:t>
+              <w:t>5</w:t>
             </w:r>
             <w:r>
               <w:rPr>
@@ -613,13 +707,13 @@
               <w:lang w:val="en-GB" w:eastAsia="en-GB"/>
             </w:rPr>
           </w:pPr>
-          <w:hyperlink w:anchor="_Toc452019437" w:history="1">
+          <w:hyperlink w:anchor="_Toc452026038" w:history="1">
             <w:r>
               <w:rPr>
                 <w:rStyle w:val="Hyperlink"/>
                 <w:noProof/>
               </w:rPr>
-              <w:t>3.2.1</w:t>
+              <w:t>4.2.1</w:t>
             </w:r>
             <w:r>
               <w:rPr>
@@ -657,7 +751,7 @@
                 <w:noProof/>
                 <w:webHidden/>
               </w:rPr>
-              <w:instrText xml:space="preserve"> PAGEREF _Toc452019437 \h </w:instrText>
+              <w:instrText xml:space="preserve"> PAGEREF _Toc452026038 \h </w:instrText>
             </w:r>
             <w:r>
               <w:rPr>
@@ -677,7 +771,7 @@
                 <w:noProof/>
                 <w:webHidden/>
               </w:rPr>
-              <w:t>5</w:t>
+              <w:t>6</w:t>
             </w:r>
             <w:r>
               <w:rPr>
@@ -703,13 +797,13 @@
               <w:lang w:val="en-GB" w:eastAsia="en-GB"/>
             </w:rPr>
           </w:pPr>
-          <w:hyperlink w:anchor="_Toc452019438" w:history="1">
+          <w:hyperlink w:anchor="_Toc452026039" w:history="1">
             <w:r>
               <w:rPr>
                 <w:rStyle w:val="Hyperlink"/>
                 <w:noProof/>
               </w:rPr>
-              <w:t>3.2.2</w:t>
+              <w:t>4.2.2</w:t>
             </w:r>
             <w:r>
               <w:rPr>
@@ -747,7 +841,7 @@
                 <w:noProof/>
                 <w:webHidden/>
               </w:rPr>
-              <w:instrText xml:space="preserve"> PAGEREF _Toc452019438 \h </w:instrText>
+              <w:instrText xml:space="preserve"> PAGEREF _Toc452026039 \h </w:instrText>
             </w:r>
             <w:r>
               <w:rPr>
@@ -767,7 +861,7 @@
                 <w:noProof/>
                 <w:webHidden/>
               </w:rPr>
-              <w:t>6</w:t>
+              <w:t>7</w:t>
             </w:r>
             <w:r>
               <w:rPr>
@@ -793,13 +887,13 @@
               <w:lang w:val="en-GB" w:eastAsia="en-GB"/>
             </w:rPr>
           </w:pPr>
-          <w:hyperlink w:anchor="_Toc452019439" w:history="1">
+          <w:hyperlink w:anchor="_Toc452026040" w:history="1">
             <w:r>
               <w:rPr>
                 <w:rStyle w:val="Hyperlink"/>
                 <w:noProof/>
               </w:rPr>
-              <w:t>4</w:t>
+              <w:t>5</w:t>
             </w:r>
             <w:r>
               <w:rPr>
@@ -837,7 +931,7 @@
                 <w:noProof/>
                 <w:webHidden/>
               </w:rPr>
-              <w:instrText xml:space="preserve"> PAGEREF _Toc452019439 \h </w:instrText>
+              <w:instrText xml:space="preserve"> PAGEREF _Toc452026040 \h </w:instrText>
             </w:r>
             <w:r>
               <w:rPr>
@@ -857,7 +951,7 @@
                 <w:noProof/>
                 <w:webHidden/>
               </w:rPr>
-              <w:t>7</w:t>
+              <w:t>8</w:t>
             </w:r>
             <w:r>
               <w:rPr>
@@ -883,13 +977,13 @@
               <w:lang w:val="en-GB" w:eastAsia="en-GB"/>
             </w:rPr>
           </w:pPr>
-          <w:hyperlink w:anchor="_Toc452019440" w:history="1">
+          <w:hyperlink w:anchor="_Toc452026041" w:history="1">
             <w:r>
               <w:rPr>
                 <w:rStyle w:val="Hyperlink"/>
                 <w:noProof/>
               </w:rPr>
-              <w:t>4.1</w:t>
+              <w:t>5.1</w:t>
             </w:r>
             <w:r>
               <w:rPr>
@@ -927,7 +1021,7 @@
                 <w:noProof/>
                 <w:webHidden/>
               </w:rPr>
-              <w:instrText xml:space="preserve"> PAGEREF _Toc452019440 \h </w:instrText>
+              <w:instrText xml:space="preserve"> PAGEREF _Toc452026041 \h </w:instrText>
             </w:r>
             <w:r>
               <w:rPr>
@@ -947,7 +1041,7 @@
                 <w:noProof/>
                 <w:webHidden/>
               </w:rPr>
-              <w:t>7</w:t>
+              <w:t>8</w:t>
             </w:r>
             <w:r>
               <w:rPr>
@@ -973,13 +1067,13 @@
               <w:lang w:val="en-GB" w:eastAsia="en-GB"/>
             </w:rPr>
           </w:pPr>
-          <w:hyperlink w:anchor="_Toc452019441" w:history="1">
+          <w:hyperlink w:anchor="_Toc452026042" w:history="1">
             <w:r>
               <w:rPr>
                 <w:rStyle w:val="Hyperlink"/>
                 <w:noProof/>
               </w:rPr>
-              <w:t>4.1.1</w:t>
+              <w:t>5.1.1</w:t>
             </w:r>
             <w:r>
               <w:rPr>
@@ -1017,7 +1111,7 @@
                 <w:noProof/>
                 <w:webHidden/>
               </w:rPr>
-              <w:instrText xml:space="preserve"> PAGEREF _Toc452019441 \h </w:instrText>
+              <w:instrText xml:space="preserve"> PAGEREF _Toc452026042 \h </w:instrText>
             </w:r>
             <w:r>
               <w:rPr>
@@ -1037,7 +1131,7 @@
                 <w:noProof/>
                 <w:webHidden/>
               </w:rPr>
-              <w:t>7</w:t>
+              <w:t>8</w:t>
             </w:r>
             <w:r>
               <w:rPr>
@@ -1063,13 +1157,13 @@
               <w:lang w:val="en-GB" w:eastAsia="en-GB"/>
             </w:rPr>
           </w:pPr>
-          <w:hyperlink w:anchor="_Toc452019442" w:history="1">
+          <w:hyperlink w:anchor="_Toc452026043" w:history="1">
             <w:r>
               <w:rPr>
                 <w:rStyle w:val="Hyperlink"/>
                 <w:noProof/>
               </w:rPr>
-              <w:t>4.1.2</w:t>
+              <w:t>5.1.2</w:t>
             </w:r>
             <w:r>
               <w:rPr>
@@ -1107,7 +1201,7 @@
                 <w:noProof/>
                 <w:webHidden/>
               </w:rPr>
-              <w:instrText xml:space="preserve"> PAGEREF _Toc452019442 \h </w:instrText>
+              <w:instrText xml:space="preserve"> PAGEREF _Toc452026043 \h </w:instrText>
             </w:r>
             <w:r>
               <w:rPr>
@@ -1127,7 +1221,7 @@
                 <w:noProof/>
                 <w:webHidden/>
               </w:rPr>
-              <w:t>8</w:t>
+              <w:t>9</w:t>
             </w:r>
             <w:r>
               <w:rPr>
@@ -1153,13 +1247,13 @@
               <w:lang w:val="en-GB" w:eastAsia="en-GB"/>
             </w:rPr>
           </w:pPr>
-          <w:hyperlink w:anchor="_Toc452019443" w:history="1">
+          <w:hyperlink w:anchor="_Toc452026044" w:history="1">
             <w:r>
               <w:rPr>
                 <w:rStyle w:val="Hyperlink"/>
                 <w:noProof/>
               </w:rPr>
-              <w:t>4.1.3</w:t>
+              <w:t>5.1.3</w:t>
             </w:r>
             <w:r>
               <w:rPr>
@@ -1197,7 +1291,7 @@
                 <w:noProof/>
                 <w:webHidden/>
               </w:rPr>
-              <w:instrText xml:space="preserve"> PAGEREF _Toc452019443 \h </w:instrText>
+              <w:instrText xml:space="preserve"> PAGEREF _Toc452026044 \h </w:instrText>
             </w:r>
             <w:r>
               <w:rPr>
@@ -1217,7 +1311,7 @@
                 <w:noProof/>
                 <w:webHidden/>
               </w:rPr>
-              <w:t>9</w:t>
+              <w:t>10</w:t>
             </w:r>
             <w:r>
               <w:rPr>
@@ -1243,13 +1337,13 @@
               <w:lang w:val="en-GB" w:eastAsia="en-GB"/>
             </w:rPr>
           </w:pPr>
-          <w:hyperlink w:anchor="_Toc452019444" w:history="1">
+          <w:hyperlink w:anchor="_Toc452026045" w:history="1">
             <w:r>
               <w:rPr>
                 <w:rStyle w:val="Hyperlink"/>
                 <w:noProof/>
               </w:rPr>
-              <w:t>4.1.4</w:t>
+              <w:t>5.1.4</w:t>
             </w:r>
             <w:r>
               <w:rPr>
@@ -1287,7 +1381,7 @@
                 <w:noProof/>
                 <w:webHidden/>
               </w:rPr>
-              <w:instrText xml:space="preserve"> PAGEREF _Toc452019444 \h </w:instrText>
+              <w:instrText xml:space="preserve"> PAGEREF _Toc452026045 \h </w:instrText>
             </w:r>
             <w:r>
               <w:rPr>
@@ -1307,7 +1401,7 @@
                 <w:noProof/>
                 <w:webHidden/>
               </w:rPr>
-              <w:t>10</w:t>
+              <w:t>11</w:t>
             </w:r>
             <w:r>
               <w:rPr>
@@ -1333,13 +1427,13 @@
               <w:lang w:val="en-GB" w:eastAsia="en-GB"/>
             </w:rPr>
           </w:pPr>
-          <w:hyperlink w:anchor="_Toc452019445" w:history="1">
+          <w:hyperlink w:anchor="_Toc452026046" w:history="1">
             <w:r>
               <w:rPr>
                 <w:rStyle w:val="Hyperlink"/>
                 <w:noProof/>
               </w:rPr>
-              <w:t>4.1.5</w:t>
+              <w:t>5.1.5</w:t>
             </w:r>
             <w:r>
               <w:rPr>
@@ -1377,7 +1471,7 @@
                 <w:noProof/>
                 <w:webHidden/>
               </w:rPr>
-              <w:instrText xml:space="preserve"> PAGEREF _Toc452019445 \h </w:instrText>
+              <w:instrText xml:space="preserve"> PAGEREF _Toc452026046 \h </w:instrText>
             </w:r>
             <w:r>
               <w:rPr>
@@ -1397,7 +1491,7 @@
                 <w:noProof/>
                 <w:webHidden/>
               </w:rPr>
-              <w:t>11</w:t>
+              <w:t>12</w:t>
             </w:r>
             <w:r>
               <w:rPr>
@@ -1423,13 +1517,13 @@
               <w:lang w:val="en-GB" w:eastAsia="en-GB"/>
             </w:rPr>
           </w:pPr>
-          <w:hyperlink w:anchor="_Toc452019446" w:history="1">
+          <w:hyperlink w:anchor="_Toc452026047" w:history="1">
             <w:r>
               <w:rPr>
                 <w:rStyle w:val="Hyperlink"/>
                 <w:noProof/>
               </w:rPr>
-              <w:t>4.1.6</w:t>
+              <w:t>5.1.6</w:t>
             </w:r>
             <w:r>
               <w:rPr>
@@ -1467,7 +1561,7 @@
                 <w:noProof/>
                 <w:webHidden/>
               </w:rPr>
-              <w:instrText xml:space="preserve"> PAGEREF _Toc452019446 \h </w:instrText>
+              <w:instrText xml:space="preserve"> PAGEREF _Toc452026047 \h </w:instrText>
             </w:r>
             <w:r>
               <w:rPr>
@@ -1487,7 +1581,7 @@
                 <w:noProof/>
                 <w:webHidden/>
               </w:rPr>
-              <w:t>12</w:t>
+              <w:t>13</w:t>
             </w:r>
             <w:r>
               <w:rPr>
@@ -1513,13 +1607,13 @@
               <w:lang w:val="en-GB" w:eastAsia="en-GB"/>
             </w:rPr>
           </w:pPr>
-          <w:hyperlink w:anchor="_Toc452019447" w:history="1">
+          <w:hyperlink w:anchor="_Toc452026048" w:history="1">
             <w:r>
               <w:rPr>
                 <w:rStyle w:val="Hyperlink"/>
                 <w:noProof/>
               </w:rPr>
-              <w:t>4.1.7</w:t>
+              <w:t>5.1.7</w:t>
             </w:r>
             <w:r>
               <w:rPr>
@@ -1557,7 +1651,7 @@
                 <w:noProof/>
                 <w:webHidden/>
               </w:rPr>
-              <w:instrText xml:space="preserve"> PAGEREF _Toc452019447 \h </w:instrText>
+              <w:instrText xml:space="preserve"> PAGEREF _Toc452026048 \h </w:instrText>
             </w:r>
             <w:r>
               <w:rPr>
@@ -1577,7 +1671,7 @@
                 <w:noProof/>
                 <w:webHidden/>
               </w:rPr>
-              <w:t>12</w:t>
+              <w:t>13</w:t>
             </w:r>
             <w:r>
               <w:rPr>
@@ -1603,13 +1697,13 @@
               <w:lang w:val="en-GB" w:eastAsia="en-GB"/>
             </w:rPr>
           </w:pPr>
-          <w:hyperlink w:anchor="_Toc452019448" w:history="1">
+          <w:hyperlink w:anchor="_Toc452026049" w:history="1">
             <w:r>
               <w:rPr>
                 <w:rStyle w:val="Hyperlink"/>
                 <w:noProof/>
               </w:rPr>
-              <w:t>4.1.8</w:t>
+              <w:t>5.1.8</w:t>
             </w:r>
             <w:r>
               <w:rPr>
@@ -1647,7 +1741,7 @@
                 <w:noProof/>
                 <w:webHidden/>
               </w:rPr>
-              <w:instrText xml:space="preserve"> PAGEREF _Toc452019448 \h </w:instrText>
+              <w:instrText xml:space="preserve"> PAGEREF _Toc452026049 \h </w:instrText>
             </w:r>
             <w:r>
               <w:rPr>
@@ -1667,7 +1761,7 @@
                 <w:noProof/>
                 <w:webHidden/>
               </w:rPr>
-              <w:t>13</w:t>
+              <w:t>14</w:t>
             </w:r>
             <w:r>
               <w:rPr>
@@ -1693,13 +1787,13 @@
               <w:lang w:val="en-GB" w:eastAsia="en-GB"/>
             </w:rPr>
           </w:pPr>
-          <w:hyperlink w:anchor="_Toc452019449" w:history="1">
+          <w:hyperlink w:anchor="_Toc452026050" w:history="1">
             <w:r>
               <w:rPr>
                 <w:rStyle w:val="Hyperlink"/>
                 <w:noProof/>
               </w:rPr>
-              <w:t>4.2</w:t>
+              <w:t>5.2</w:t>
             </w:r>
             <w:r>
               <w:rPr>
@@ -1737,7 +1831,7 @@
                 <w:noProof/>
                 <w:webHidden/>
               </w:rPr>
-              <w:instrText xml:space="preserve"> PAGEREF _Toc452019449 \h </w:instrText>
+              <w:instrText xml:space="preserve"> PAGEREF _Toc452026050 \h </w:instrText>
             </w:r>
             <w:r>
               <w:rPr>
@@ -1757,7 +1851,7 @@
                 <w:noProof/>
                 <w:webHidden/>
               </w:rPr>
-              <w:t>14</w:t>
+              <w:t>15</w:t>
             </w:r>
             <w:r>
               <w:rPr>
@@ -1783,13 +1877,13 @@
               <w:lang w:val="en-GB" w:eastAsia="en-GB"/>
             </w:rPr>
           </w:pPr>
-          <w:hyperlink w:anchor="_Toc452019450" w:history="1">
+          <w:hyperlink w:anchor="_Toc452026051" w:history="1">
             <w:r>
               <w:rPr>
                 <w:rStyle w:val="Hyperlink"/>
                 <w:noProof/>
               </w:rPr>
-              <w:t>4.2.1</w:t>
+              <w:t>5.2.1</w:t>
             </w:r>
             <w:r>
               <w:rPr>
@@ -1827,7 +1921,7 @@
                 <w:noProof/>
                 <w:webHidden/>
               </w:rPr>
-              <w:instrText xml:space="preserve"> PAGEREF _Toc452019450 \h </w:instrText>
+              <w:instrText xml:space="preserve"> PAGEREF _Toc452026051 \h </w:instrText>
             </w:r>
             <w:r>
               <w:rPr>
@@ -1847,7 +1941,7 @@
                 <w:noProof/>
                 <w:webHidden/>
               </w:rPr>
-              <w:t>14</w:t>
+              <w:t>15</w:t>
             </w:r>
             <w:r>
               <w:rPr>
@@ -1873,13 +1967,13 @@
               <w:lang w:val="en-GB" w:eastAsia="en-GB"/>
             </w:rPr>
           </w:pPr>
-          <w:hyperlink w:anchor="_Toc452019451" w:history="1">
+          <w:hyperlink w:anchor="_Toc452026052" w:history="1">
             <w:r>
               <w:rPr>
                 <w:rStyle w:val="Hyperlink"/>
                 <w:noProof/>
               </w:rPr>
-              <w:t>4.2.2</w:t>
+              <w:t>5.2.2</w:t>
             </w:r>
             <w:r>
               <w:rPr>
@@ -1917,7 +2011,7 @@
                 <w:noProof/>
                 <w:webHidden/>
               </w:rPr>
-              <w:instrText xml:space="preserve"> PAGEREF _Toc452019451 \h </w:instrText>
+              <w:instrText xml:space="preserve"> PAGEREF _Toc452026052 \h </w:instrText>
             </w:r>
             <w:r>
               <w:rPr>
@@ -1937,7 +2031,7 @@
                 <w:noProof/>
                 <w:webHidden/>
               </w:rPr>
-              <w:t>15</w:t>
+              <w:t>16</w:t>
             </w:r>
             <w:r>
               <w:rPr>
@@ -1963,13 +2057,13 @@
               <w:lang w:val="en-GB" w:eastAsia="en-GB"/>
             </w:rPr>
           </w:pPr>
-          <w:hyperlink w:anchor="_Toc452019452" w:history="1">
+          <w:hyperlink w:anchor="_Toc452026053" w:history="1">
             <w:r>
               <w:rPr>
                 <w:rStyle w:val="Hyperlink"/>
                 <w:noProof/>
               </w:rPr>
-              <w:t>4.3</w:t>
+              <w:t>5.3</w:t>
             </w:r>
             <w:r>
               <w:rPr>
@@ -2007,7 +2101,7 @@
                 <w:noProof/>
                 <w:webHidden/>
               </w:rPr>
-              <w:instrText xml:space="preserve"> PAGEREF _Toc452019452 \h </w:instrText>
+              <w:instrText xml:space="preserve"> PAGEREF _Toc452026053 \h </w:instrText>
             </w:r>
             <w:r>
               <w:rPr>
@@ -2027,7 +2121,7 @@
                 <w:noProof/>
                 <w:webHidden/>
               </w:rPr>
-              <w:t>16</w:t>
+              <w:t>17</w:t>
             </w:r>
             <w:r>
               <w:rPr>
@@ -2053,13 +2147,13 @@
               <w:lang w:val="en-GB" w:eastAsia="en-GB"/>
             </w:rPr>
           </w:pPr>
-          <w:hyperlink w:anchor="_Toc452019453" w:history="1">
+          <w:hyperlink w:anchor="_Toc452026054" w:history="1">
             <w:r>
               <w:rPr>
                 <w:rStyle w:val="Hyperlink"/>
                 <w:noProof/>
               </w:rPr>
-              <w:t>4.3.1</w:t>
+              <w:t>5.3.1</w:t>
             </w:r>
             <w:r>
               <w:rPr>
@@ -2097,7 +2191,7 @@
                 <w:noProof/>
                 <w:webHidden/>
               </w:rPr>
-              <w:instrText xml:space="preserve"> PAGEREF _Toc452019453 \h </w:instrText>
+              <w:instrText xml:space="preserve"> PAGEREF _Toc452026054 \h </w:instrText>
             </w:r>
             <w:r>
               <w:rPr>
@@ -2117,7 +2211,7 @@
                 <w:noProof/>
                 <w:webHidden/>
               </w:rPr>
-              <w:t>16</w:t>
+              <w:t>17</w:t>
             </w:r>
             <w:r>
               <w:rPr>
@@ -2143,13 +2237,13 @@
               <w:lang w:val="en-GB" w:eastAsia="en-GB"/>
             </w:rPr>
           </w:pPr>
-          <w:hyperlink w:anchor="_Toc452019454" w:history="1">
+          <w:hyperlink w:anchor="_Toc452026055" w:history="1">
             <w:r>
               <w:rPr>
                 <w:rStyle w:val="Hyperlink"/>
                 <w:noProof/>
               </w:rPr>
-              <w:t>4.3.2</w:t>
+              <w:t>5.3.2</w:t>
             </w:r>
             <w:r>
               <w:rPr>
@@ -2187,7 +2281,7 @@
                 <w:noProof/>
                 <w:webHidden/>
               </w:rPr>
-              <w:instrText xml:space="preserve"> PAGEREF _Toc452019454 \h </w:instrText>
+              <w:instrText xml:space="preserve"> PAGEREF _Toc452026055 \h </w:instrText>
             </w:r>
             <w:r>
               <w:rPr>
@@ -2207,7 +2301,7 @@
                 <w:noProof/>
                 <w:webHidden/>
               </w:rPr>
-              <w:t>17</w:t>
+              <w:t>18</w:t>
             </w:r>
             <w:r>
               <w:rPr>
@@ -2233,13 +2327,13 @@
               <w:lang w:val="en-GB" w:eastAsia="en-GB"/>
             </w:rPr>
           </w:pPr>
-          <w:hyperlink w:anchor="_Toc452019455" w:history="1">
+          <w:hyperlink w:anchor="_Toc452026056" w:history="1">
             <w:r>
               <w:rPr>
                 <w:rStyle w:val="Hyperlink"/>
                 <w:noProof/>
               </w:rPr>
-              <w:t>4.3.3</w:t>
+              <w:t>5.3.3</w:t>
             </w:r>
             <w:r>
               <w:rPr>
@@ -2277,7 +2371,7 @@
                 <w:noProof/>
                 <w:webHidden/>
               </w:rPr>
-              <w:instrText xml:space="preserve"> PAGEREF _Toc452019455 \h </w:instrText>
+              <w:instrText xml:space="preserve"> PAGEREF _Toc452026056 \h </w:instrText>
             </w:r>
             <w:r>
               <w:rPr>
@@ -2297,7 +2391,7 @@
                 <w:noProof/>
                 <w:webHidden/>
               </w:rPr>
-              <w:t>18</w:t>
+              <w:t>19</w:t>
             </w:r>
             <w:r>
               <w:rPr>
@@ -2333,6 +2427,7 @@
         <w:rPr>
           <w:smallCaps/>
         </w:rPr>
+        <w:lastRenderedPageBreak/>
         <w:br w:type="page"/>
       </w:r>
     </w:p>
@@ -2340,12 +2435,12 @@
       <w:pPr>
         <w:pStyle w:val="Heading1"/>
       </w:pPr>
-      <w:bookmarkStart w:id="0" w:name="_Toc452019431"/>
+      <w:bookmarkStart w:id="1" w:name="_Toc452026031"/>
       <w:r>
         <w:lastRenderedPageBreak/>
         <w:t>Indledning</w:t>
       </w:r>
-      <w:bookmarkEnd w:id="0"/>
+      <w:bookmarkEnd w:id="1"/>
     </w:p>
     <w:p>
       <w:r>
@@ -2398,20 +2493,71 @@
       <w:pPr>
         <w:pStyle w:val="Heading2"/>
       </w:pPr>
-      <w:bookmarkStart w:id="1" w:name="_Toc452019432"/>
+      <w:bookmarkStart w:id="2" w:name="_Toc452026032"/>
       <w:r>
         <w:t>Læsevejledning</w:t>
       </w:r>
-      <w:bookmarkEnd w:id="1"/>
-    </w:p>
-    <w:p>
-      <w:r>
-        <w:t xml:space="preserve">Brugermanualen er opstillet så der først redegøres for de forudsætninger der er for at kunne benytte Pristjek220 i afsnittet </w:t>
+      <w:bookmarkEnd w:id="2"/>
+    </w:p>
+    <w:p>
+      <w:r>
+        <w:t>Brugermanualen er opstillet</w:t>
+      </w:r>
+      <w:r>
+        <w:t>,</w:t>
+      </w:r>
+      <w:r>
+        <w:t xml:space="preserve"> så der først</w:t>
+      </w:r>
+      <w:r>
+        <w:t xml:space="preserve"> gives en beskrivelse af systemet, i afsnittet ”</w:t>
       </w:r>
       <w:r>
         <w:fldChar w:fldCharType="begin"/>
       </w:r>
       <w:r>
+        <w:instrText xml:space="preserve"> REF _Ref451960604 \h </w:instrText>
+      </w:r>
+      <w:r>
+        <w:fldChar w:fldCharType="separate"/>
+      </w:r>
+      <w:r>
+        <w:t>Systembeskrivelse</w:t>
+      </w:r>
+      <w:r>
+        <w:fldChar w:fldCharType="end"/>
+      </w:r>
+      <w:r>
+        <w:t>”, hvorefter der</w:t>
+      </w:r>
+      <w:r>
+        <w:t xml:space="preserve"> redegøres</w:t>
+      </w:r>
+      <w:r>
+        <w:t>,</w:t>
+      </w:r>
+      <w:r>
+        <w:t xml:space="preserve"> for de forudsætninger der er</w:t>
+      </w:r>
+      <w:r>
+        <w:t>,</w:t>
+      </w:r>
+      <w:r>
+        <w:t xml:space="preserve"> for at kunne benytte Pristjek220</w:t>
+      </w:r>
+      <w:r>
+        <w:t>,</w:t>
+      </w:r>
+      <w:r>
+        <w:t xml:space="preserve"> i afsnittet </w:t>
+      </w:r>
+      <w:r>
+        <w:t>”</w:t>
+      </w:r>
+      <w:r>
+        <w:fldChar w:fldCharType="begin"/>
+      </w:r>
+      <w:r>
         <w:instrText xml:space="preserve"> REF _Ref452016325 \h </w:instrText>
       </w:r>
       <w:r>
@@ -2424,6 +2570,9 @@
         <w:fldChar w:fldCharType="end"/>
       </w:r>
       <w:r>
+        <w:t>”</w:t>
+      </w:r>
+      <w:r>
         <w:t>. Herefter illustreres de to applikationers opbygning med forklaring af hvad de forskellige områder i vinduerne betyder, i afsnittet ”</w:t>
       </w:r>
       <w:r>
@@ -2466,14 +2615,79 @@
     <w:p>
       <w:pPr>
         <w:pStyle w:val="Heading1"/>
-      </w:pPr>
-      <w:bookmarkStart w:id="2" w:name="_Ref452016325"/>
-      <w:bookmarkStart w:id="3" w:name="_Toc452019433"/>
+        <w:keepNext/>
+        <w:keepLines/>
+        <w:spacing w:before="240" w:after="0" w:line="259" w:lineRule="auto"/>
+      </w:pPr>
+      <w:bookmarkStart w:id="3" w:name="_Ref451960604"/>
+      <w:bookmarkStart w:id="4" w:name="_Toc451975087"/>
+      <w:bookmarkStart w:id="5" w:name="_Toc452026033"/>
+      <w:r>
+        <w:t>Systembeskrivelse</w:t>
+      </w:r>
+      <w:bookmarkEnd w:id="3"/>
+      <w:bookmarkEnd w:id="4"/>
+      <w:bookmarkEnd w:id="5"/>
+    </w:p>
+    <w:p>
+      <w:r>
+        <w:t xml:space="preserve">Pristjek220 er et produkt, som tilstræber, at give forbrugeren et let og simpelt overblik over, hvor han kan handle sine dagligvarer billigst. Pristjek220 vil have tre forskellige brugere; en forbruger, en forretningsmanager og en administrator. Forbrugeren er den person, der bruger Pristjek220 til at organisere sine daglige indkøb. Forretningsmanageren holder Pristjek220 opdateret med korrekte informationer om de produkter og priser, der findes i netop hans forretningskæde. Administratoren servicerer Pristjek220, så der kan oprettes og fjernes forretninger. </w:t>
+      </w:r>
+      <w:r>
+        <w:t>Baseret på disse tre brugere er Pristjek220 opdelt i to applikationer;</w:t>
+      </w:r>
+      <w:r>
+        <w:t xml:space="preserve"> </w:t>
+      </w:r>
+      <w:r>
+        <w:t>Pristjek220 Forbruger, til forbrugeren og Pristjek220 Forretning</w:t>
+      </w:r>
+      <w:r>
+        <w:t>, som er</w:t>
+      </w:r>
+      <w:r>
+        <w:t xml:space="preserve"> e</w:t>
+      </w:r>
+      <w:r>
+        <w:t>n</w:t>
+      </w:r>
+      <w:r>
+        <w:t xml:space="preserve"> fælles </w:t>
+      </w:r>
+      <w:r>
+        <w:t>applikation</w:t>
+      </w:r>
+      <w:r>
+        <w:t xml:space="preserve"> til både forretningsmanageren og administratoren</w:t>
+      </w:r>
+      <w:r>
+        <w:t>.</w:t>
+      </w:r>
+    </w:p>
+    <w:p>
+      <w:pPr>
+        <w:pStyle w:val="Indholdsfortegnelse"/>
+      </w:pPr>
+      <w:r>
+        <w:t>Pristjek220 har en funktionalitet, sådan at en forbruger kan indtaste hans indkøbsseddel, og derefter kan han lave forskellige indstillinger, for hvilke forretninger han ønsker at handle i. Ud fra disse indstillinger, kan applikationen så generere en liste, der beskriver, hvor han billigst køber de forskellige produkter, han ønsker.</w:t>
+      </w:r>
+    </w:p>
+    <w:p>
+      <w:r>
+        <w:t>Forretningsmanageren kan tilføje og fjerne produkter fra hans forretning. Administratoren står for at oprette nye forretningsmanagere med deres tilhørende forretning.</w:t>
+      </w:r>
+    </w:p>
+    <w:p>
+      <w:pPr>
+        <w:pStyle w:val="Heading1"/>
+      </w:pPr>
+      <w:bookmarkStart w:id="6" w:name="_Ref452016325"/>
+      <w:bookmarkStart w:id="7" w:name="_Toc452026034"/>
       <w:r>
         <w:t>Forudsætninger</w:t>
       </w:r>
-      <w:bookmarkEnd w:id="2"/>
-      <w:bookmarkEnd w:id="3"/>
+      <w:bookmarkEnd w:id="6"/>
+      <w:bookmarkEnd w:id="7"/>
     </w:p>
     <w:p>
       <w:r>
@@ -2488,12 +2702,7 @@
         <w:t xml:space="preserve"> samtidig også</w:t>
       </w:r>
       <w:r>
-        <w:t xml:space="preserve"> </w:t>
-      </w:r>
-      <w:bookmarkStart w:id="4" w:name="_GoBack"/>
-      <w:bookmarkEnd w:id="4"/>
-      <w:r>
-        <w:t>være logget ind på AU’s VPN. Hvis ikke det gøres</w:t>
+        <w:t xml:space="preserve"> være logget ind på AU’s VPN. Hvis ikke det gøres</w:t>
       </w:r>
       <w:r>
         <w:t>,</w:t>
@@ -2514,14 +2723,14 @@
       <w:pPr>
         <w:pStyle w:val="Heading1"/>
       </w:pPr>
-      <w:bookmarkStart w:id="5" w:name="_Ref452019408"/>
-      <w:bookmarkStart w:id="6" w:name="_Toc452019434"/>
+      <w:bookmarkStart w:id="8" w:name="_Ref452019408"/>
+      <w:bookmarkStart w:id="9" w:name="_Toc452026035"/>
       <w:r>
         <w:lastRenderedPageBreak/>
         <w:t>Applikationernes opbygning</w:t>
       </w:r>
-      <w:bookmarkEnd w:id="5"/>
-      <w:bookmarkEnd w:id="6"/>
+      <w:bookmarkEnd w:id="8"/>
+      <w:bookmarkEnd w:id="9"/>
     </w:p>
     <w:p>
       <w:r>
@@ -2532,11 +2741,11 @@
       <w:pPr>
         <w:pStyle w:val="Heading2"/>
       </w:pPr>
-      <w:bookmarkStart w:id="7" w:name="_Toc452019435"/>
+      <w:bookmarkStart w:id="10" w:name="_Toc452026036"/>
       <w:r>
         <w:t>Forbruger</w:t>
       </w:r>
-      <w:bookmarkEnd w:id="7"/>
+      <w:bookmarkEnd w:id="10"/>
     </w:p>
     <w:p>
       <w:pPr>
@@ -2603,19 +2812,32 @@
         <w:pStyle w:val="Caption"/>
         <w:jc w:val="center"/>
       </w:pPr>
-      <w:bookmarkStart w:id="8" w:name="_Ref452016953"/>
+      <w:bookmarkStart w:id="11" w:name="_Ref452016953"/>
       <w:r>
         <w:t xml:space="preserve">Figur </w:t>
       </w:r>
-      <w:fldSimple w:instr=" SEQ Figur \* ARABIC ">
-        <w:r>
-          <w:rPr>
-            <w:noProof/>
-          </w:rPr>
-          <w:t>1</w:t>
-        </w:r>
-      </w:fldSimple>
-      <w:bookmarkEnd w:id="8"/>
+      <w:r>
+        <w:fldChar w:fldCharType="begin"/>
+      </w:r>
+      <w:r>
+        <w:instrText xml:space="preserve"> SEQ Figur \* ARABIC </w:instrText>
+      </w:r>
+      <w:r>
+        <w:fldChar w:fldCharType="separate"/>
+      </w:r>
+      <w:r>
+        <w:rPr>
+          <w:noProof/>
+        </w:rPr>
+        <w:t>1</w:t>
+      </w:r>
+      <w:r>
+        <w:rPr>
+          <w:noProof/>
+        </w:rPr>
+        <w:fldChar w:fldCharType="end"/>
+      </w:r>
+      <w:bookmarkEnd w:id="11"/>
       <w:r>
         <w:t>: Forbruger opbygning</w:t>
       </w:r>
@@ -2902,7 +3124,7 @@
       <w:pPr>
         <w:pStyle w:val="Heading2"/>
       </w:pPr>
-      <w:bookmarkStart w:id="9" w:name="_Toc452019436"/>
+      <w:bookmarkStart w:id="12" w:name="_Toc452026037"/>
       <w:r>
         <w:lastRenderedPageBreak/>
         <w:t>Administrations</w:t>
@@ -2910,7 +3132,7 @@
       <w:r>
         <w:t>applikation</w:t>
       </w:r>
-      <w:bookmarkEnd w:id="9"/>
+      <w:bookmarkEnd w:id="12"/>
     </w:p>
     <w:p>
       <w:r>
@@ -3003,19 +3225,32 @@
         <w:pStyle w:val="Caption"/>
         <w:jc w:val="center"/>
       </w:pPr>
-      <w:bookmarkStart w:id="10" w:name="_Ref452016972"/>
+      <w:bookmarkStart w:id="13" w:name="_Ref452016972"/>
       <w:r>
         <w:t xml:space="preserve">Figur </w:t>
       </w:r>
-      <w:fldSimple w:instr=" SEQ Figur \* ARABIC ">
-        <w:r>
-          <w:rPr>
-            <w:noProof/>
-          </w:rPr>
-          <w:t>2</w:t>
-        </w:r>
-      </w:fldSimple>
-      <w:bookmarkEnd w:id="10"/>
+      <w:r>
+        <w:fldChar w:fldCharType="begin"/>
+      </w:r>
+      <w:r>
+        <w:instrText xml:space="preserve"> SEQ Figur \* ARABIC </w:instrText>
+      </w:r>
+      <w:r>
+        <w:fldChar w:fldCharType="separate"/>
+      </w:r>
+      <w:r>
+        <w:rPr>
+          <w:noProof/>
+        </w:rPr>
+        <w:t>2</w:t>
+      </w:r>
+      <w:r>
+        <w:rPr>
+          <w:noProof/>
+        </w:rPr>
+        <w:fldChar w:fldCharType="end"/>
+      </w:r>
+      <w:bookmarkEnd w:id="13"/>
       <w:r>
         <w:t>: Login</w:t>
       </w:r>
@@ -3197,12 +3432,12 @@
       <w:pPr>
         <w:pStyle w:val="Heading3"/>
       </w:pPr>
-      <w:bookmarkStart w:id="11" w:name="_Toc452019437"/>
+      <w:bookmarkStart w:id="14" w:name="_Toc452026038"/>
       <w:r>
         <w:lastRenderedPageBreak/>
         <w:t>Administrator</w:t>
       </w:r>
-      <w:bookmarkEnd w:id="11"/>
+      <w:bookmarkEnd w:id="14"/>
     </w:p>
     <w:p>
       <w:pPr>
@@ -3269,19 +3504,32 @@
         <w:pStyle w:val="Caption"/>
         <w:jc w:val="center"/>
       </w:pPr>
-      <w:bookmarkStart w:id="12" w:name="_Ref451609935"/>
+      <w:bookmarkStart w:id="15" w:name="_Ref451609935"/>
       <w:r>
         <w:t xml:space="preserve">Figur </w:t>
       </w:r>
-      <w:fldSimple w:instr=" SEQ Figur \* ARABIC ">
-        <w:r>
-          <w:rPr>
-            <w:noProof/>
-          </w:rPr>
-          <w:t>3</w:t>
-        </w:r>
-      </w:fldSimple>
-      <w:bookmarkEnd w:id="12"/>
+      <w:r>
+        <w:fldChar w:fldCharType="begin"/>
+      </w:r>
+      <w:r>
+        <w:instrText xml:space="preserve"> SEQ Figur \* ARABIC </w:instrText>
+      </w:r>
+      <w:r>
+        <w:fldChar w:fldCharType="separate"/>
+      </w:r>
+      <w:r>
+        <w:rPr>
+          <w:noProof/>
+        </w:rPr>
+        <w:t>3</w:t>
+      </w:r>
+      <w:r>
+        <w:rPr>
+          <w:noProof/>
+        </w:rPr>
+        <w:fldChar w:fldCharType="end"/>
+      </w:r>
+      <w:bookmarkEnd w:id="15"/>
       <w:r>
         <w:t>: Administrator opbygning</w:t>
       </w:r>
@@ -3548,12 +3796,12 @@
       <w:pPr>
         <w:pStyle w:val="Heading3"/>
       </w:pPr>
-      <w:bookmarkStart w:id="13" w:name="_Toc452019438"/>
+      <w:bookmarkStart w:id="16" w:name="_Toc452026039"/>
       <w:r>
         <w:lastRenderedPageBreak/>
         <w:t>Forretningsmanager</w:t>
       </w:r>
-      <w:bookmarkEnd w:id="13"/>
+      <w:bookmarkEnd w:id="16"/>
       <w:r>
         <w:t xml:space="preserve"> </w:t>
       </w:r>
@@ -3623,19 +3871,32 @@
         <w:pStyle w:val="Caption"/>
         <w:jc w:val="center"/>
       </w:pPr>
-      <w:bookmarkStart w:id="14" w:name="_Ref451611013"/>
+      <w:bookmarkStart w:id="17" w:name="_Ref451611013"/>
       <w:r>
         <w:t xml:space="preserve">Figur </w:t>
       </w:r>
-      <w:fldSimple w:instr=" SEQ Figur \* ARABIC ">
-        <w:r>
-          <w:rPr>
-            <w:noProof/>
-          </w:rPr>
-          <w:t>4</w:t>
-        </w:r>
-      </w:fldSimple>
-      <w:bookmarkEnd w:id="14"/>
+      <w:r>
+        <w:fldChar w:fldCharType="begin"/>
+      </w:r>
+      <w:r>
+        <w:instrText xml:space="preserve"> SEQ Figur \* ARABIC </w:instrText>
+      </w:r>
+      <w:r>
+        <w:fldChar w:fldCharType="separate"/>
+      </w:r>
+      <w:r>
+        <w:rPr>
+          <w:noProof/>
+        </w:rPr>
+        <w:t>4</w:t>
+      </w:r>
+      <w:r>
+        <w:rPr>
+          <w:noProof/>
+        </w:rPr>
+        <w:fldChar w:fldCharType="end"/>
+      </w:r>
+      <w:bookmarkEnd w:id="17"/>
       <w:r>
         <w:t>: Forretningsmanager opsætning</w:t>
       </w:r>
@@ -3956,8 +4217,8 @@
       <w:pPr>
         <w:pStyle w:val="Heading1"/>
       </w:pPr>
-      <w:bookmarkStart w:id="15" w:name="_Ref452016179"/>
-      <w:bookmarkStart w:id="16" w:name="_Toc452019439"/>
+      <w:bookmarkStart w:id="18" w:name="_Ref452016179"/>
+      <w:bookmarkStart w:id="19" w:name="_Toc452026040"/>
       <w:r>
         <w:lastRenderedPageBreak/>
         <w:t>Funktionalite</w:t>
@@ -3968,8 +4229,8 @@
       <w:r>
         <w:t>r</w:t>
       </w:r>
-      <w:bookmarkEnd w:id="15"/>
-      <w:bookmarkEnd w:id="16"/>
+      <w:bookmarkEnd w:id="18"/>
+      <w:bookmarkEnd w:id="19"/>
     </w:p>
     <w:p>
       <w:r>
@@ -3986,11 +4247,11 @@
       <w:pPr>
         <w:pStyle w:val="Heading2"/>
       </w:pPr>
-      <w:bookmarkStart w:id="17" w:name="_Toc452019440"/>
+      <w:bookmarkStart w:id="20" w:name="_Toc452026041"/>
       <w:r>
         <w:t>Forbruger</w:t>
       </w:r>
-      <w:bookmarkEnd w:id="17"/>
+      <w:bookmarkEnd w:id="20"/>
     </w:p>
     <w:p>
       <w:r>
@@ -4010,11 +4271,11 @@
       <w:pPr>
         <w:pStyle w:val="Heading3"/>
       </w:pPr>
-      <w:bookmarkStart w:id="18" w:name="_Toc452019441"/>
+      <w:bookmarkStart w:id="21" w:name="_Toc452026042"/>
       <w:r>
         <w:t>Søg efter produkt</w:t>
       </w:r>
-      <w:bookmarkEnd w:id="18"/>
+      <w:bookmarkEnd w:id="21"/>
     </w:p>
     <w:p>
       <w:r>
@@ -4098,19 +4359,32 @@
         <w:pStyle w:val="Caption"/>
         <w:jc w:val="center"/>
       </w:pPr>
-      <w:bookmarkStart w:id="19" w:name="_Ref452017386"/>
+      <w:bookmarkStart w:id="22" w:name="_Ref452017386"/>
       <w:r>
         <w:t xml:space="preserve">Figur </w:t>
       </w:r>
-      <w:fldSimple w:instr=" SEQ Figur \* ARABIC ">
-        <w:r>
-          <w:rPr>
-            <w:noProof/>
-          </w:rPr>
-          <w:t>5</w:t>
-        </w:r>
-      </w:fldSimple>
-      <w:bookmarkEnd w:id="19"/>
+      <w:r>
+        <w:fldChar w:fldCharType="begin"/>
+      </w:r>
+      <w:r>
+        <w:instrText xml:space="preserve"> SEQ Figur \* ARABIC </w:instrText>
+      </w:r>
+      <w:r>
+        <w:fldChar w:fldCharType="separate"/>
+      </w:r>
+      <w:r>
+        <w:rPr>
+          <w:noProof/>
+        </w:rPr>
+        <w:t>5</w:t>
+      </w:r>
+      <w:r>
+        <w:rPr>
+          <w:noProof/>
+        </w:rPr>
+        <w:fldChar w:fldCharType="end"/>
+      </w:r>
+      <w:bookmarkEnd w:id="22"/>
       <w:r>
         <w:t>: Søg efter Produkt</w:t>
       </w:r>
@@ -4267,12 +4541,12 @@
       <w:pPr>
         <w:pStyle w:val="Heading3"/>
       </w:pPr>
-      <w:bookmarkStart w:id="20" w:name="_Toc452019442"/>
+      <w:bookmarkStart w:id="23" w:name="_Toc452026043"/>
       <w:r>
         <w:lastRenderedPageBreak/>
         <w:t>Tilføj produkt til indkøbslisten</w:t>
       </w:r>
-      <w:bookmarkEnd w:id="20"/>
+      <w:bookmarkEnd w:id="23"/>
     </w:p>
     <w:p>
       <w:r>
@@ -4344,19 +4618,32 @@
         <w:pStyle w:val="Caption"/>
         <w:jc w:val="center"/>
       </w:pPr>
-      <w:bookmarkStart w:id="21" w:name="_Ref452017571"/>
+      <w:bookmarkStart w:id="24" w:name="_Ref452017571"/>
       <w:r>
         <w:t xml:space="preserve">Figur </w:t>
       </w:r>
-      <w:fldSimple w:instr=" SEQ Figur \* ARABIC ">
-        <w:r>
-          <w:rPr>
-            <w:noProof/>
-          </w:rPr>
-          <w:t>6</w:t>
-        </w:r>
-      </w:fldSimple>
-      <w:bookmarkEnd w:id="21"/>
+      <w:r>
+        <w:fldChar w:fldCharType="begin"/>
+      </w:r>
+      <w:r>
+        <w:instrText xml:space="preserve"> SEQ Figur \* ARABIC </w:instrText>
+      </w:r>
+      <w:r>
+        <w:fldChar w:fldCharType="separate"/>
+      </w:r>
+      <w:r>
+        <w:rPr>
+          <w:noProof/>
+        </w:rPr>
+        <w:t>6</w:t>
+      </w:r>
+      <w:r>
+        <w:rPr>
+          <w:noProof/>
+        </w:rPr>
+        <w:fldChar w:fldCharType="end"/>
+      </w:r>
+      <w:bookmarkEnd w:id="24"/>
       <w:r>
         <w:t>: Tilføj produkter til indkøbslisten</w:t>
       </w:r>
@@ -4488,12 +4775,12 @@
       <w:pPr>
         <w:pStyle w:val="Heading3"/>
       </w:pPr>
-      <w:bookmarkStart w:id="22" w:name="_Toc452019443"/>
+      <w:bookmarkStart w:id="25" w:name="_Toc452026044"/>
       <w:r>
         <w:lastRenderedPageBreak/>
         <w:t>Ændre antal af produkt i indkøbslisten</w:t>
       </w:r>
-      <w:bookmarkEnd w:id="22"/>
+      <w:bookmarkEnd w:id="25"/>
     </w:p>
     <w:p>
       <w:r>
@@ -4583,24 +4870,37 @@
         <w:pStyle w:val="Caption"/>
         <w:jc w:val="center"/>
       </w:pPr>
-      <w:bookmarkStart w:id="23" w:name="_Ref451683106"/>
-      <w:bookmarkStart w:id="24" w:name="_Ref451683095"/>
+      <w:bookmarkStart w:id="26" w:name="_Ref451683106"/>
+      <w:bookmarkStart w:id="27" w:name="_Ref451683095"/>
       <w:r>
         <w:t xml:space="preserve">Figur </w:t>
       </w:r>
-      <w:fldSimple w:instr=" SEQ Figur \* ARABIC ">
-        <w:r>
-          <w:rPr>
-            <w:noProof/>
-          </w:rPr>
-          <w:t>7</w:t>
-        </w:r>
-      </w:fldSimple>
-      <w:bookmarkEnd w:id="23"/>
+      <w:r>
+        <w:fldChar w:fldCharType="begin"/>
+      </w:r>
+      <w:r>
+        <w:instrText xml:space="preserve"> SEQ Figur \* ARABIC </w:instrText>
+      </w:r>
+      <w:r>
+        <w:fldChar w:fldCharType="separate"/>
+      </w:r>
+      <w:r>
+        <w:rPr>
+          <w:noProof/>
+        </w:rPr>
+        <w:t>7</w:t>
+      </w:r>
+      <w:r>
+        <w:rPr>
+          <w:noProof/>
+        </w:rPr>
+        <w:fldChar w:fldCharType="end"/>
+      </w:r>
+      <w:bookmarkEnd w:id="26"/>
       <w:r>
         <w:t>: Ændre antal på produkt</w:t>
       </w:r>
-      <w:bookmarkEnd w:id="24"/>
+      <w:bookmarkEnd w:id="27"/>
     </w:p>
     <w:p>
       <w:r>
@@ -4797,12 +5097,12 @@
       <w:pPr>
         <w:pStyle w:val="Heading3"/>
       </w:pPr>
-      <w:bookmarkStart w:id="25" w:name="_Toc452019444"/>
+      <w:bookmarkStart w:id="28" w:name="_Toc452026045"/>
       <w:r>
         <w:lastRenderedPageBreak/>
         <w:t>Fjern produkt fra indkøbslisten</w:t>
       </w:r>
-      <w:bookmarkEnd w:id="25"/>
+      <w:bookmarkEnd w:id="28"/>
     </w:p>
     <w:p>
       <w:r>
@@ -4886,19 +5186,32 @@
         <w:pStyle w:val="Caption"/>
         <w:jc w:val="center"/>
       </w:pPr>
-      <w:bookmarkStart w:id="26" w:name="_Ref451604382"/>
+      <w:bookmarkStart w:id="29" w:name="_Ref451604382"/>
       <w:r>
         <w:t xml:space="preserve">Figur </w:t>
       </w:r>
-      <w:fldSimple w:instr=" SEQ Figur \* ARABIC ">
-        <w:r>
-          <w:rPr>
-            <w:noProof/>
-          </w:rPr>
-          <w:t>8</w:t>
-        </w:r>
-      </w:fldSimple>
-      <w:bookmarkEnd w:id="26"/>
+      <w:r>
+        <w:fldChar w:fldCharType="begin"/>
+      </w:r>
+      <w:r>
+        <w:instrText xml:space="preserve"> SEQ Figur \* ARABIC </w:instrText>
+      </w:r>
+      <w:r>
+        <w:fldChar w:fldCharType="separate"/>
+      </w:r>
+      <w:r>
+        <w:rPr>
+          <w:noProof/>
+        </w:rPr>
+        <w:t>8</w:t>
+      </w:r>
+      <w:r>
+        <w:rPr>
+          <w:noProof/>
+        </w:rPr>
+        <w:fldChar w:fldCharType="end"/>
+      </w:r>
+      <w:bookmarkEnd w:id="29"/>
       <w:r>
         <w:t>: fjern produkt fra indkøbsliste</w:t>
       </w:r>
@@ -5018,12 +5331,12 @@
       <w:pPr>
         <w:pStyle w:val="Heading3"/>
       </w:pPr>
-      <w:bookmarkStart w:id="27" w:name="_Toc452019445"/>
+      <w:bookmarkStart w:id="30" w:name="_Toc452026046"/>
       <w:r>
         <w:lastRenderedPageBreak/>
         <w:t>Indstillinger for indkøbsliste</w:t>
       </w:r>
-      <w:bookmarkEnd w:id="27"/>
+      <w:bookmarkEnd w:id="30"/>
     </w:p>
     <w:p>
       <w:r>
@@ -5107,20 +5420,33 @@
         <w:pStyle w:val="Caption"/>
         <w:jc w:val="center"/>
       </w:pPr>
-      <w:bookmarkStart w:id="28" w:name="_Ref451604388"/>
-      <w:bookmarkStart w:id="29" w:name="_Ref451604368"/>
+      <w:bookmarkStart w:id="31" w:name="_Ref451604388"/>
+      <w:bookmarkStart w:id="32" w:name="_Ref451604368"/>
       <w:r>
         <w:t xml:space="preserve">Figur </w:t>
       </w:r>
-      <w:fldSimple w:instr=" SEQ Figur \* ARABIC ">
-        <w:r>
-          <w:rPr>
-            <w:noProof/>
-          </w:rPr>
-          <w:t>9</w:t>
-        </w:r>
-      </w:fldSimple>
-      <w:bookmarkEnd w:id="28"/>
+      <w:r>
+        <w:fldChar w:fldCharType="begin"/>
+      </w:r>
+      <w:r>
+        <w:instrText xml:space="preserve"> SEQ Figur \* ARABIC </w:instrText>
+      </w:r>
+      <w:r>
+        <w:fldChar w:fldCharType="separate"/>
+      </w:r>
+      <w:r>
+        <w:rPr>
+          <w:noProof/>
+        </w:rPr>
+        <w:t>9</w:t>
+      </w:r>
+      <w:r>
+        <w:rPr>
+          <w:noProof/>
+        </w:rPr>
+        <w:fldChar w:fldCharType="end"/>
+      </w:r>
+      <w:bookmarkEnd w:id="31"/>
       <w:r>
         <w:t>: indstill</w:t>
       </w:r>
@@ -5130,7 +5456,7 @@
       <w:r>
         <w:t>er for indkøbsliste</w:t>
       </w:r>
-      <w:bookmarkEnd w:id="29"/>
+      <w:bookmarkEnd w:id="32"/>
     </w:p>
     <w:p>
       <w:r>
@@ -5264,12 +5590,12 @@
       <w:pPr>
         <w:pStyle w:val="Heading3"/>
       </w:pPr>
-      <w:bookmarkStart w:id="30" w:name="_Toc452019446"/>
+      <w:bookmarkStart w:id="33" w:name="_Toc452026047"/>
       <w:r>
         <w:lastRenderedPageBreak/>
         <w:t>Generer indkøbsliste</w:t>
       </w:r>
-      <w:bookmarkEnd w:id="30"/>
+      <w:bookmarkEnd w:id="33"/>
     </w:p>
     <w:p>
       <w:r>
@@ -5359,19 +5685,32 @@
         <w:pStyle w:val="Caption"/>
         <w:jc w:val="center"/>
       </w:pPr>
-      <w:bookmarkStart w:id="31" w:name="_Ref452018191"/>
+      <w:bookmarkStart w:id="34" w:name="_Ref452018191"/>
       <w:r>
         <w:t xml:space="preserve">Figur </w:t>
       </w:r>
-      <w:fldSimple w:instr=" SEQ Figur \* ARABIC ">
-        <w:r>
-          <w:rPr>
-            <w:noProof/>
-          </w:rPr>
-          <w:t>10</w:t>
-        </w:r>
-      </w:fldSimple>
-      <w:bookmarkEnd w:id="31"/>
+      <w:r>
+        <w:fldChar w:fldCharType="begin"/>
+      </w:r>
+      <w:r>
+        <w:instrText xml:space="preserve"> SEQ Figur \* ARABIC </w:instrText>
+      </w:r>
+      <w:r>
+        <w:fldChar w:fldCharType="separate"/>
+      </w:r>
+      <w:r>
+        <w:rPr>
+          <w:noProof/>
+        </w:rPr>
+        <w:t>10</w:t>
+      </w:r>
+      <w:r>
+        <w:rPr>
+          <w:noProof/>
+        </w:rPr>
+        <w:fldChar w:fldCharType="end"/>
+      </w:r>
+      <w:bookmarkEnd w:id="34"/>
       <w:r>
         <w:t>: Generer indkøbsliste</w:t>
       </w:r>
@@ -5453,11 +5792,11 @@
       <w:pPr>
         <w:pStyle w:val="Heading3"/>
       </w:pPr>
-      <w:bookmarkStart w:id="32" w:name="_Toc452019447"/>
+      <w:bookmarkStart w:id="35" w:name="_Toc452026048"/>
       <w:r>
         <w:t>Send indkøbsliste til mail</w:t>
       </w:r>
-      <w:bookmarkEnd w:id="32"/>
+      <w:bookmarkEnd w:id="35"/>
     </w:p>
     <w:p>
       <w:r>
@@ -5553,19 +5892,32 @@
         <w:pStyle w:val="Caption"/>
         <w:jc w:val="center"/>
       </w:pPr>
-      <w:bookmarkStart w:id="33" w:name="_Ref452018303"/>
+      <w:bookmarkStart w:id="36" w:name="_Ref452018303"/>
       <w:r>
         <w:t xml:space="preserve">Figur </w:t>
       </w:r>
-      <w:fldSimple w:instr=" SEQ Figur \* ARABIC ">
-        <w:r>
-          <w:rPr>
-            <w:noProof/>
-          </w:rPr>
-          <w:t>11</w:t>
-        </w:r>
-      </w:fldSimple>
-      <w:bookmarkEnd w:id="33"/>
+      <w:r>
+        <w:fldChar w:fldCharType="begin"/>
+      </w:r>
+      <w:r>
+        <w:instrText xml:space="preserve"> SEQ Figur \* ARABIC </w:instrText>
+      </w:r>
+      <w:r>
+        <w:fldChar w:fldCharType="separate"/>
+      </w:r>
+      <w:r>
+        <w:rPr>
+          <w:noProof/>
+        </w:rPr>
+        <w:t>11</w:t>
+      </w:r>
+      <w:r>
+        <w:rPr>
+          <w:noProof/>
+        </w:rPr>
+        <w:fldChar w:fldCharType="end"/>
+      </w:r>
+      <w:bookmarkEnd w:id="36"/>
       <w:r>
         <w:t>: Send indkøbsliste til mail</w:t>
       </w:r>
@@ -5711,11 +6063,11 @@
         <w:lastRenderedPageBreak/>
         <w:t xml:space="preserve"> </w:t>
       </w:r>
-      <w:bookmarkStart w:id="34" w:name="_Toc452019448"/>
+      <w:bookmarkStart w:id="37" w:name="_Toc452026049"/>
       <w:r>
         <w:t>Ændre forretning for et produkt i genereret indkøbsliste</w:t>
       </w:r>
-      <w:bookmarkEnd w:id="34"/>
+      <w:bookmarkEnd w:id="37"/>
     </w:p>
     <w:p>
       <w:r>
@@ -5809,19 +6161,32 @@
       <w:r>
         <w:tab/>
       </w:r>
-      <w:bookmarkStart w:id="35" w:name="_Ref452018486"/>
+      <w:bookmarkStart w:id="38" w:name="_Ref452018486"/>
       <w:r>
         <w:t xml:space="preserve">Figur </w:t>
       </w:r>
-      <w:fldSimple w:instr=" SEQ Figur \* ARABIC ">
-        <w:r>
-          <w:rPr>
-            <w:noProof/>
-          </w:rPr>
-          <w:t>12</w:t>
-        </w:r>
-      </w:fldSimple>
-      <w:bookmarkEnd w:id="35"/>
+      <w:r>
+        <w:fldChar w:fldCharType="begin"/>
+      </w:r>
+      <w:r>
+        <w:instrText xml:space="preserve"> SEQ Figur \* ARABIC </w:instrText>
+      </w:r>
+      <w:r>
+        <w:fldChar w:fldCharType="separate"/>
+      </w:r>
+      <w:r>
+        <w:rPr>
+          <w:noProof/>
+        </w:rPr>
+        <w:t>12</w:t>
+      </w:r>
+      <w:r>
+        <w:rPr>
+          <w:noProof/>
+        </w:rPr>
+        <w:fldChar w:fldCharType="end"/>
+      </w:r>
+      <w:bookmarkEnd w:id="38"/>
       <w:r>
         <w:t>: Ændre forretning i genereret indkøbsliste</w:t>
       </w:r>
@@ -5974,12 +6339,12 @@
       <w:pPr>
         <w:pStyle w:val="Heading2"/>
       </w:pPr>
-      <w:bookmarkStart w:id="36" w:name="_Toc452019449"/>
+      <w:bookmarkStart w:id="39" w:name="_Toc452026050"/>
       <w:r>
         <w:lastRenderedPageBreak/>
         <w:t>Administrator</w:t>
       </w:r>
-      <w:bookmarkEnd w:id="36"/>
+      <w:bookmarkEnd w:id="39"/>
     </w:p>
     <w:p>
       <w:r>
@@ -6002,11 +6367,11 @@
       <w:pPr>
         <w:pStyle w:val="Heading3"/>
       </w:pPr>
-      <w:bookmarkStart w:id="37" w:name="_Toc452019450"/>
+      <w:bookmarkStart w:id="40" w:name="_Toc452026051"/>
       <w:r>
         <w:t>Tilføj Forretning</w:t>
       </w:r>
-      <w:bookmarkEnd w:id="37"/>
+      <w:bookmarkEnd w:id="40"/>
     </w:p>
     <w:p>
       <w:r>
@@ -6079,19 +6444,32 @@
         <w:pStyle w:val="Caption"/>
         <w:jc w:val="center"/>
       </w:pPr>
-      <w:bookmarkStart w:id="38" w:name="_Ref452018637"/>
+      <w:bookmarkStart w:id="41" w:name="_Ref452018637"/>
       <w:r>
         <w:t xml:space="preserve">Figur </w:t>
       </w:r>
-      <w:fldSimple w:instr=" SEQ Figur \* ARABIC ">
-        <w:r>
-          <w:rPr>
-            <w:noProof/>
-          </w:rPr>
-          <w:t>13</w:t>
-        </w:r>
-      </w:fldSimple>
-      <w:bookmarkEnd w:id="38"/>
+      <w:r>
+        <w:fldChar w:fldCharType="begin"/>
+      </w:r>
+      <w:r>
+        <w:instrText xml:space="preserve"> SEQ Figur \* ARABIC </w:instrText>
+      </w:r>
+      <w:r>
+        <w:fldChar w:fldCharType="separate"/>
+      </w:r>
+      <w:r>
+        <w:rPr>
+          <w:noProof/>
+        </w:rPr>
+        <w:t>13</w:t>
+      </w:r>
+      <w:r>
+        <w:rPr>
+          <w:noProof/>
+        </w:rPr>
+        <w:fldChar w:fldCharType="end"/>
+      </w:r>
+      <w:bookmarkEnd w:id="41"/>
       <w:r>
         <w:t>: Tilføj forretning</w:t>
       </w:r>
@@ -6193,12 +6571,12 @@
       <w:pPr>
         <w:pStyle w:val="Heading3"/>
       </w:pPr>
-      <w:bookmarkStart w:id="39" w:name="_Toc452019451"/>
+      <w:bookmarkStart w:id="42" w:name="_Toc452026052"/>
       <w:r>
         <w:lastRenderedPageBreak/>
         <w:t>Fjern forretning</w:t>
       </w:r>
-      <w:bookmarkEnd w:id="39"/>
+      <w:bookmarkEnd w:id="42"/>
     </w:p>
     <w:p>
       <w:r>
@@ -6271,19 +6649,32 @@
         <w:pStyle w:val="Caption"/>
         <w:jc w:val="center"/>
       </w:pPr>
-      <w:bookmarkStart w:id="40" w:name="_Ref452018748"/>
+      <w:bookmarkStart w:id="43" w:name="_Ref452018748"/>
       <w:r>
         <w:t xml:space="preserve">Figur </w:t>
       </w:r>
-      <w:fldSimple w:instr=" SEQ Figur \* ARABIC ">
-        <w:r>
-          <w:rPr>
-            <w:noProof/>
-          </w:rPr>
-          <w:t>14</w:t>
-        </w:r>
-      </w:fldSimple>
-      <w:bookmarkEnd w:id="40"/>
+      <w:r>
+        <w:fldChar w:fldCharType="begin"/>
+      </w:r>
+      <w:r>
+        <w:instrText xml:space="preserve"> SEQ Figur \* ARABIC </w:instrText>
+      </w:r>
+      <w:r>
+        <w:fldChar w:fldCharType="separate"/>
+      </w:r>
+      <w:r>
+        <w:rPr>
+          <w:noProof/>
+        </w:rPr>
+        <w:t>14</w:t>
+      </w:r>
+      <w:r>
+        <w:rPr>
+          <w:noProof/>
+        </w:rPr>
+        <w:fldChar w:fldCharType="end"/>
+      </w:r>
+      <w:bookmarkEnd w:id="43"/>
       <w:r>
         <w:t>: Fjern forretning</w:t>
       </w:r>
@@ -6433,12 +6824,12 @@
       <w:pPr>
         <w:pStyle w:val="Heading2"/>
       </w:pPr>
-      <w:bookmarkStart w:id="41" w:name="_Toc452019452"/>
+      <w:bookmarkStart w:id="44" w:name="_Toc452026053"/>
       <w:r>
         <w:lastRenderedPageBreak/>
         <w:t>Forretningsmanager</w:t>
       </w:r>
-      <w:bookmarkEnd w:id="41"/>
+      <w:bookmarkEnd w:id="44"/>
       <w:r>
         <w:t xml:space="preserve"> </w:t>
       </w:r>
@@ -6455,11 +6846,11 @@
       <w:pPr>
         <w:pStyle w:val="Heading3"/>
       </w:pPr>
-      <w:bookmarkStart w:id="42" w:name="_Toc452019453"/>
+      <w:bookmarkStart w:id="45" w:name="_Toc452026054"/>
       <w:r>
         <w:t>Tilføj produkt</w:t>
       </w:r>
-      <w:bookmarkEnd w:id="42"/>
+      <w:bookmarkEnd w:id="45"/>
     </w:p>
     <w:p>
       <w:r>
@@ -6537,19 +6928,32 @@
         <w:pStyle w:val="Caption"/>
         <w:jc w:val="center"/>
       </w:pPr>
-      <w:bookmarkStart w:id="43" w:name="_Ref452018899"/>
+      <w:bookmarkStart w:id="46" w:name="_Ref452018899"/>
       <w:r>
         <w:t xml:space="preserve">Figur </w:t>
       </w:r>
-      <w:fldSimple w:instr=" SEQ Figur \* ARABIC ">
-        <w:r>
-          <w:rPr>
-            <w:noProof/>
-          </w:rPr>
-          <w:t>15</w:t>
-        </w:r>
-      </w:fldSimple>
-      <w:bookmarkEnd w:id="43"/>
+      <w:r>
+        <w:fldChar w:fldCharType="begin"/>
+      </w:r>
+      <w:r>
+        <w:instrText xml:space="preserve"> SEQ Figur \* ARABIC </w:instrText>
+      </w:r>
+      <w:r>
+        <w:fldChar w:fldCharType="separate"/>
+      </w:r>
+      <w:r>
+        <w:rPr>
+          <w:noProof/>
+        </w:rPr>
+        <w:t>15</w:t>
+      </w:r>
+      <w:r>
+        <w:rPr>
+          <w:noProof/>
+        </w:rPr>
+        <w:fldChar w:fldCharType="end"/>
+      </w:r>
+      <w:bookmarkEnd w:id="46"/>
       <w:r>
         <w:t>: Tilføj produkt</w:t>
       </w:r>
@@ -6695,12 +7099,12 @@
       <w:pPr>
         <w:pStyle w:val="Heading3"/>
       </w:pPr>
-      <w:bookmarkStart w:id="44" w:name="_Toc452019454"/>
+      <w:bookmarkStart w:id="47" w:name="_Toc452026055"/>
       <w:r>
         <w:lastRenderedPageBreak/>
         <w:t>Fjern produkt</w:t>
       </w:r>
-      <w:bookmarkEnd w:id="44"/>
+      <w:bookmarkEnd w:id="47"/>
     </w:p>
     <w:p>
       <w:r>
@@ -6772,19 +7176,32 @@
         <w:pStyle w:val="Caption"/>
         <w:jc w:val="center"/>
       </w:pPr>
-      <w:bookmarkStart w:id="45" w:name="_Ref452019005"/>
+      <w:bookmarkStart w:id="48" w:name="_Ref452019005"/>
       <w:r>
         <w:t xml:space="preserve">Figur </w:t>
       </w:r>
-      <w:fldSimple w:instr=" SEQ Figur \* ARABIC ">
-        <w:r>
-          <w:rPr>
-            <w:noProof/>
-          </w:rPr>
-          <w:t>16</w:t>
-        </w:r>
-      </w:fldSimple>
-      <w:bookmarkEnd w:id="45"/>
+      <w:r>
+        <w:fldChar w:fldCharType="begin"/>
+      </w:r>
+      <w:r>
+        <w:instrText xml:space="preserve"> SEQ Figur \* ARABIC </w:instrText>
+      </w:r>
+      <w:r>
+        <w:fldChar w:fldCharType="separate"/>
+      </w:r>
+      <w:r>
+        <w:rPr>
+          <w:noProof/>
+        </w:rPr>
+        <w:t>16</w:t>
+      </w:r>
+      <w:r>
+        <w:rPr>
+          <w:noProof/>
+        </w:rPr>
+        <w:fldChar w:fldCharType="end"/>
+      </w:r>
+      <w:bookmarkEnd w:id="48"/>
       <w:r>
         <w:t>: Fjern produkt</w:t>
       </w:r>
@@ -6918,12 +7335,12 @@
       <w:pPr>
         <w:pStyle w:val="Heading3"/>
       </w:pPr>
-      <w:bookmarkStart w:id="46" w:name="_Toc452019455"/>
+      <w:bookmarkStart w:id="49" w:name="_Toc452026056"/>
       <w:r>
         <w:lastRenderedPageBreak/>
         <w:t>Ændre pris på produkt</w:t>
       </w:r>
-      <w:bookmarkEnd w:id="46"/>
+      <w:bookmarkEnd w:id="49"/>
     </w:p>
     <w:p>
       <w:r>
@@ -6995,19 +7412,32 @@
         <w:pStyle w:val="Caption"/>
         <w:jc w:val="center"/>
       </w:pPr>
-      <w:bookmarkStart w:id="47" w:name="_Ref452019082"/>
+      <w:bookmarkStart w:id="50" w:name="_Ref452019082"/>
       <w:r>
         <w:t xml:space="preserve">Figur </w:t>
       </w:r>
-      <w:fldSimple w:instr=" SEQ Figur \* ARABIC ">
-        <w:r>
-          <w:rPr>
-            <w:noProof/>
-          </w:rPr>
-          <w:t>17</w:t>
-        </w:r>
-      </w:fldSimple>
-      <w:bookmarkEnd w:id="47"/>
+      <w:r>
+        <w:fldChar w:fldCharType="begin"/>
+      </w:r>
+      <w:r>
+        <w:instrText xml:space="preserve"> SEQ Figur \* ARABIC </w:instrText>
+      </w:r>
+      <w:r>
+        <w:fldChar w:fldCharType="separate"/>
+      </w:r>
+      <w:r>
+        <w:rPr>
+          <w:noProof/>
+        </w:rPr>
+        <w:t>17</w:t>
+      </w:r>
+      <w:r>
+        <w:rPr>
+          <w:noProof/>
+        </w:rPr>
+        <w:fldChar w:fldCharType="end"/>
+      </w:r>
+      <w:bookmarkEnd w:id="50"/>
       <w:r>
         <w:t>: Ændre pris</w:t>
       </w:r>
@@ -7204,6 +7634,7 @@
         <w:docPartUnique/>
       </w:docPartObj>
     </w:sdtPr>
+    <w:sdtEndPr/>
     <w:sdtContent>
       <w:sdt>
         <w:sdtPr>
@@ -7213,6 +7644,7 @@
             <w:docPartUnique/>
           </w:docPartObj>
         </w:sdtPr>
+        <w:sdtEndPr/>
         <w:sdtContent>
           <w:p>
             <w:pPr>
@@ -7253,7 +7685,7 @@
                 <w:bCs/>
                 <w:noProof/>
               </w:rPr>
-              <w:t>3</w:t>
+              <w:t>6</w:t>
             </w:r>
             <w:r>
               <w:rPr>
@@ -7298,7 +7730,7 @@
                 <w:bCs/>
                 <w:noProof/>
               </w:rPr>
-              <w:t>18</w:t>
+              <w:t>19</w:t>
             </w:r>
             <w:r>
               <w:rPr>
@@ -11624,7 +12056,7 @@
     <b:MonthAccessed>5</b:MonthAccessed>
     <b:DayAccessed>22</b:DayAccessed>
     <b:URL>https://www.visualstudio.com/</b:URL>
-    <b:RefOrder>4</b:RefOrder>
+    <b:RefOrder>2</b:RefOrder>
   </b:Source>
   <b:Source>
     <b:Tag>Mic164</b:Tag>
@@ -11641,7 +12073,7 @@
     <b:MonthAccessed>5</b:MonthAccessed>
     <b:DayAccessed>22</b:DayAccessed>
     <b:URL>https://products.office.com/en-us/visio/</b:URL>
-    <b:RefOrder>5</b:RefOrder>
+    <b:RefOrder>3</b:RefOrder>
   </b:Source>
   <b:Source>
     <b:Tag>Mic165</b:Tag>
@@ -11658,7 +12090,7 @@
     <b:MonthAccessed>5</b:MonthAccessed>
     <b:DayAccessed>22</b:DayAccessed>
     <b:URL>https://products.office.com/en-us/word</b:URL>
-    <b:RefOrder>6</b:RefOrder>
+    <b:RefOrder>4</b:RefOrder>
   </b:Source>
   <b:Source>
     <b:Tag>Scr16</b:Tag>
@@ -11675,7 +12107,7 @@
     <b:MonthAccessed>5</b:MonthAccessed>
     <b:DayAccessed>22</b:DayAccessed>
     <b:URL>https://www.scrumwise.com/</b:URL>
-    <b:RefOrder>7</b:RefOrder>
+    <b:RefOrder>5</b:RefOrder>
   </b:Source>
   <b:Source>
     <b:Tag>Git16</b:Tag>
@@ -11692,7 +12124,7 @@
     <b:MonthAccessed>5</b:MonthAccessed>
     <b:DayAccessed>22</b:DayAccessed>
     <b:URL>https://github.com/</b:URL>
-    <b:RefOrder>8</b:RefOrder>
+    <b:RefOrder>6</b:RefOrder>
   </b:Source>
   <b:Source>
     <b:Tag>Tor16</b:Tag>
@@ -11709,7 +12141,7 @@
     <b:MonthAccessed>5</b:MonthAccessed>
     <b:DayAccessed>22</b:DayAccessed>
     <b:URL>https://tortoisegit.org/</b:URL>
-    <b:RefOrder>9</b:RefOrder>
+    <b:RefOrder>7</b:RefOrder>
   </b:Source>
   <b:Source>
     <b:Tag>Tec16</b:Tag>
@@ -11726,7 +12158,7 @@
     <b:MonthAccessed>5</b:MonthAccessed>
     <b:DayAccessed>22</b:DayAccessed>
     <b:URL>https://www.techopedia.com/definition/31002/component-based-development-cbd</b:URL>
-    <b:RefOrder>3</b:RefOrder>
+    <b:RefOrder>8</b:RefOrder>
   </b:Source>
   <b:Source>
     <b:Tag>Gru166</b:Tag>
@@ -11745,7 +12177,7 @@
     <b:Year>2016</b:Year>
     <b:City>Aarhus</b:City>
     <b:Publisher>Au</b:Publisher>
-    <b:RefOrder>1</b:RefOrder>
+    <b:RefOrder>9</b:RefOrder>
   </b:Source>
   <b:Source>
     <b:Tag>Gru16</b:Tag>
@@ -11764,13 +12196,32 @@
     </b:Author>
     <b:Publisher>AU</b:Publisher>
     <b:City>Aarhus</b:City>
-    <b:RefOrder>2</b:RefOrder>
+    <b:RefOrder>10</b:RefOrder>
+  </b:Source>
+  <b:Source>
+    <b:Tag>Placeholder1</b:Tag>
+    <b:SourceType>Report</b:SourceType>
+    <b:Guid>{D46178EB-5BA4-48C3-9988-424D50D660DB}</b:Guid>
+    <b:Author>
+      <b:Author>
+        <b:NameList>
+          <b:Person>
+            <b:Last>Gruppe7</b:Last>
+          </b:Person>
+        </b:NameList>
+      </b:Author>
+    </b:Author>
+    <b:Title>Brugermanual</b:Title>
+    <b:Year>2016</b:Year>
+    <b:City>Aarhus</b:City>
+    <b:Publisher>AU</b:Publisher>
+    <b:RefOrder>1</b:RefOrder>
   </b:Source>
 </b:Sources>
 </file>
 
 <file path=customXml/itemProps1.xml><?xml version="1.0" encoding="utf-8"?>
-<ds:datastoreItem xmlns:ds="http://schemas.openxmlformats.org/officeDocument/2006/customXml" ds:itemID="{25898A03-5CDD-4178-9809-78B43D72233A}">
+<ds:datastoreItem xmlns:ds="http://schemas.openxmlformats.org/officeDocument/2006/customXml" ds:itemID="{ADAD50AB-BFBE-45AD-9F7E-1D3C34041049}">
   <ds:schemaRefs>
     <ds:schemaRef ds:uri="http://schemas.openxmlformats.org/officeDocument/2006/bibliography"/>
   </ds:schemaRefs>

</xml_diff>